<commit_message>
Test the mag map build function in cmd. Fixed the follow bugs: 1.the time sync functions return type is Str; 2.the loadtxt() return type is ndarray not list; 3.the offset should change to float; 4.FileEnd(Enum).CSV != its value ".csv", we should use it value: FileEnd.CSV.value is ".csv".
</commit_message>
<xml_diff>
--- a/接口说明文档.docx
+++ b/接口说明文档.docx
@@ -39,6 +39,269 @@
     </w:p>
     <w:p>
       <w:pPr>
+        <w:pStyle w:val="4"/>
+        <w:bidi w:val="0"/>
+        <w:rPr>
+          <w:rFonts w:hint="eastAsia"/>
+          <w:lang w:val="en-US" w:eastAsia="zh-CN"/>
+        </w:rPr>
+      </w:pPr>
+      <w:r>
+        <w:rPr>
+          <w:rFonts w:hint="eastAsia"/>
+          <w:lang w:val="en-US" w:eastAsia="zh-CN"/>
+        </w:rPr>
+        <w:t>使用iLocator进行建库</w:t>
+      </w:r>
+    </w:p>
+    <w:p>
+      <w:pPr>
+        <w:rPr>
+          <w:rFonts w:hint="eastAsia"/>
+          <w:lang w:val="en-US" w:eastAsia="zh-CN"/>
+        </w:rPr>
+      </w:pPr>
+      <w:r>
+        <w:rPr>
+          <w:rFonts w:hint="eastAsia"/>
+          <w:lang w:val="en-US" w:eastAsia="zh-CN"/>
+        </w:rPr>
+        <w:t>使用java Runtime方式调用本地命令行执行python指令（能否使用相对路径？），调用build_save_mag_map_by_iLocator.pyc文件，输入3个命令行参数。</w:t>
+      </w:r>
+    </w:p>
+    <w:p>
+      <w:pPr>
+        <w:rPr>
+          <w:rFonts w:hint="default"/>
+          <w:lang w:val="en-US" w:eastAsia="zh-CN"/>
+        </w:rPr>
+      </w:pPr>
+      <w:r>
+        <w:rPr>
+          <w:rFonts w:hint="eastAsia"/>
+          <w:lang w:val="en-US" w:eastAsia="zh-CN"/>
+        </w:rPr>
+        <w:t>参数1：一个</w:t>
+      </w:r>
+      <w:r>
+        <w:rPr>
+          <w:rFonts w:hint="eastAsia"/>
+          <w:u w:val="single"/>
+          <w:lang w:val="en-US" w:eastAsia="zh-CN"/>
+        </w:rPr>
+        <w:t>文件清单.csv</w:t>
+      </w:r>
+      <w:r>
+        <w:rPr>
+          <w:rFonts w:hint="eastAsia"/>
+          <w:lang w:val="en-US" w:eastAsia="zh-CN"/>
+        </w:rPr>
+        <w:t>，其中保存的是用来建库的所需文件的路径。每一行都可以单独进行建库，随着行数增加，是从旧到新保存建库文件的路径，目前不提供删除功能；</w:t>
+      </w:r>
+    </w:p>
+    <w:p>
+      <w:pPr>
+        <w:rPr>
+          <w:rFonts w:hint="default"/>
+          <w:lang w:val="en-US" w:eastAsia="zh-CN"/>
+        </w:rPr>
+      </w:pPr>
+      <w:r>
+        <w:rPr>
+          <w:rFonts w:hint="eastAsia"/>
+          <w:lang w:val="en-US" w:eastAsia="zh-CN"/>
+        </w:rPr>
+        <w:t>参数2：地磁指纹库输出保存路径，与定位服务器使用的地磁指纹路径一致；</w:t>
+      </w:r>
+    </w:p>
+    <w:p>
+      <w:pPr>
+        <w:rPr>
+          <w:rFonts w:hint="eastAsia"/>
+          <w:lang w:val="en-US" w:eastAsia="zh-CN"/>
+        </w:rPr>
+      </w:pPr>
+      <w:r>
+        <w:rPr>
+          <w:rFonts w:hint="eastAsia"/>
+          <w:lang w:val="en-US" w:eastAsia="zh-CN"/>
+        </w:rPr>
+        <w:t>参数3：</w:t>
+      </w:r>
+      <w:r>
+        <w:rPr>
+          <w:rFonts w:hint="eastAsia"/>
+          <w:u w:val="single"/>
+          <w:lang w:val="en-US" w:eastAsia="zh-CN"/>
+        </w:rPr>
+        <w:t>配置文件</w:t>
+      </w:r>
+      <w:r>
+        <w:rPr>
+          <w:rFonts w:hint="eastAsia"/>
+          <w:lang w:val="en-US" w:eastAsia="zh-CN"/>
+        </w:rPr>
+        <w:t xml:space="preserve"> 的路径。</w:t>
+      </w:r>
+    </w:p>
+    <w:p>
+      <w:pPr>
+        <w:rPr>
+          <w:rFonts w:hint="default"/>
+          <w:lang w:val="en-US" w:eastAsia="zh-CN"/>
+        </w:rPr>
+      </w:pPr>
+      <w:r>
+        <w:rPr>
+          <w:rFonts w:hint="eastAsia"/>
+          <w:lang w:val="en-US" w:eastAsia="zh-CN"/>
+        </w:rPr>
+        <w:t>参数4：由于</w:t>
+      </w:r>
+      <w:r>
+        <w:rPr>
+          <w:rFonts w:hint="eastAsia"/>
+          <w:u w:val="single"/>
+          <w:lang w:val="en-US" w:eastAsia="zh-CN"/>
+        </w:rPr>
+        <w:t>文件清单.csv</w:t>
+      </w:r>
+      <w:r>
+        <w:rPr>
+          <w:rFonts w:hint="eastAsia"/>
+          <w:lang w:val="en-US" w:eastAsia="zh-CN"/>
+        </w:rPr>
+        <w:t>保存的文件并不会全部用于建库（其中包含较老的数据），</w:t>
+      </w:r>
+      <w:bookmarkStart w:id="0" w:name="_GoBack"/>
+      <w:bookmarkEnd w:id="0"/>
+    </w:p>
+    <w:p>
+      <w:pPr>
+        <w:rPr>
+          <w:rFonts w:hint="eastAsia"/>
+          <w:lang w:val="en-US" w:eastAsia="zh-CN"/>
+        </w:rPr>
+      </w:pPr>
+    </w:p>
+    <w:p>
+      <w:pPr>
+        <w:rPr>
+          <w:rFonts w:hint="eastAsia"/>
+          <w:lang w:val="en-US" w:eastAsia="zh-CN"/>
+        </w:rPr>
+      </w:pPr>
+      <w:r>
+        <w:drawing>
+          <wp:inline distT="0" distB="0" distL="114300" distR="114300">
+            <wp:extent cx="4432935" cy="614680"/>
+            <wp:effectExtent l="0" t="0" r="12065" b="7620"/>
+            <wp:docPr id="1" name="图片 1"/>
+            <wp:cNvGraphicFramePr>
+              <a:graphicFrameLocks xmlns:a="http://schemas.openxmlformats.org/drawingml/2006/main" noChangeAspect="1"/>
+            </wp:cNvGraphicFramePr>
+            <a:graphic xmlns:a="http://schemas.openxmlformats.org/drawingml/2006/main">
+              <a:graphicData uri="http://schemas.openxmlformats.org/drawingml/2006/picture">
+                <pic:pic xmlns:pic="http://schemas.openxmlformats.org/drawingml/2006/picture">
+                  <pic:nvPicPr>
+                    <pic:cNvPr id="1" name="图片 1"/>
+                    <pic:cNvPicPr>
+                      <a:picLocks noChangeAspect="1"/>
+                    </pic:cNvPicPr>
+                  </pic:nvPicPr>
+                  <pic:blipFill>
+                    <a:blip r:embed="rId6"/>
+                    <a:stretch>
+                      <a:fillRect/>
+                    </a:stretch>
+                  </pic:blipFill>
+                  <pic:spPr>
+                    <a:xfrm>
+                      <a:off x="0" y="0"/>
+                      <a:ext cx="4432935" cy="614680"/>
+                    </a:xfrm>
+                    <a:prstGeom prst="rect">
+                      <a:avLst/>
+                    </a:prstGeom>
+                    <a:noFill/>
+                    <a:ln>
+                      <a:noFill/>
+                    </a:ln>
+                  </pic:spPr>
+                </pic:pic>
+              </a:graphicData>
+            </a:graphic>
+          </wp:inline>
+        </w:drawing>
+      </w:r>
+    </w:p>
+    <w:p>
+      <w:pPr>
+        <w:rPr>
+          <w:rFonts w:hint="default"/>
+          <w:lang w:val="en-US" w:eastAsia="zh-CN"/>
+        </w:rPr>
+      </w:pPr>
+    </w:p>
+    <w:p>
+      <w:pPr>
+        <w:pStyle w:val="4"/>
+        <w:bidi w:val="0"/>
+        <w:rPr>
+          <w:rFonts w:hint="eastAsia"/>
+          <w:lang w:val="en-US" w:eastAsia="zh-CN"/>
+        </w:rPr>
+      </w:pPr>
+      <w:r>
+        <w:rPr>
+          <w:rFonts w:hint="eastAsia"/>
+          <w:lang w:val="en-US" w:eastAsia="zh-CN"/>
+        </w:rPr>
+        <w:t>使用机器人提供坐标真值进行建库</w:t>
+      </w:r>
+    </w:p>
+    <w:p>
+      <w:pPr>
+        <w:rPr>
+          <w:rFonts w:hint="default"/>
+          <w:lang w:val="en-US" w:eastAsia="zh-CN"/>
+        </w:rPr>
+      </w:pPr>
+      <w:r>
+        <w:rPr>
+          <w:rFonts w:hint="eastAsia"/>
+          <w:lang w:val="en-US" w:eastAsia="zh-CN"/>
+        </w:rPr>
+        <w:t>未实现</w:t>
+      </w:r>
+    </w:p>
+    <w:p>
+      <w:pPr>
+        <w:pStyle w:val="4"/>
+        <w:bidi w:val="0"/>
+        <w:rPr>
+          <w:rFonts w:hint="eastAsia"/>
+          <w:lang w:val="en-US" w:eastAsia="zh-CN"/>
+        </w:rPr>
+      </w:pPr>
+      <w:r>
+        <w:rPr>
+          <w:rFonts w:hint="eastAsia"/>
+          <w:lang w:val="en-US" w:eastAsia="zh-CN"/>
+        </w:rPr>
+        <w:t>json配置文件中与建库相关的属性说明</w:t>
+      </w:r>
+    </w:p>
+    <w:p>
+      <w:pPr>
+        <w:rPr>
+          <w:rFonts w:hint="default"/>
+          <w:lang w:val="en-US" w:eastAsia="zh-CN"/>
+        </w:rPr>
+      </w:pPr>
+    </w:p>
+    <w:p>
+      <w:pPr>
         <w:pStyle w:val="3"/>
         <w:bidi w:val="0"/>
         <w:rPr>
@@ -56,29 +319,64 @@
     </w:p>
     <w:p>
       <w:pPr>
-        <w:rPr>
-          <w:rFonts w:hint="default"/>
-          <w:lang w:val="en-US" w:eastAsia="zh-CN"/>
-        </w:rPr>
-      </w:pPr>
-      <w:r>
-        <w:rPr>
-          <w:rFonts w:hint="eastAsia"/>
-          <w:lang w:val="en-US" w:eastAsia="zh-CN"/>
-        </w:rPr>
-        <w:t>输入：json配置文件的</w:t>
-      </w:r>
-      <w:r>
+        <w:ind w:firstLine="420" w:firstLineChars="0"/>
         <w:rPr>
           <w:rFonts w:hint="eastAsia"/>
           <w:b/>
           <w:bCs/>
           <w:lang w:val="en-US" w:eastAsia="zh-CN"/>
         </w:rPr>
-        <w:t>绝对路径。</w:t>
-      </w:r>
-      <w:bookmarkStart w:id="0" w:name="_GoBack"/>
-      <w:bookmarkEnd w:id="0"/>
+      </w:pPr>
+      <w:r>
+        <w:rPr>
+          <w:rFonts w:hint="eastAsia"/>
+          <w:lang w:val="en-US" w:eastAsia="zh-CN"/>
+        </w:rPr>
+        <w:t>使用同样的方法，调用server_control_center.pyc，输入1个参数：josn配置文件的</w:t>
+      </w:r>
+      <w:r>
+        <w:rPr>
+          <w:rFonts w:hint="eastAsia"/>
+          <w:b/>
+          <w:bCs/>
+          <w:lang w:val="en-US" w:eastAsia="zh-CN"/>
+        </w:rPr>
+        <w:t>绝对路径</w:t>
+      </w:r>
+      <w:r>
+        <w:rPr>
+          <w:rFonts w:hint="eastAsia"/>
+          <w:lang w:val="en-US" w:eastAsia="zh-CN"/>
+        </w:rPr>
+        <w:t>。</w:t>
+      </w:r>
+    </w:p>
+    <w:p>
+      <w:pPr>
+        <w:pStyle w:val="4"/>
+        <w:bidi w:val="0"/>
+        <w:rPr>
+          <w:rFonts w:hint="default"/>
+          <w:lang w:val="en-US" w:eastAsia="zh-CN"/>
+        </w:rPr>
+      </w:pPr>
+      <w:r>
+        <w:rPr>
+          <w:rFonts w:hint="eastAsia"/>
+          <w:lang w:val="en-US" w:eastAsia="zh-CN"/>
+        </w:rPr>
+        <w:t>json配置文件中与定位相关的属性说明</w:t>
+      </w:r>
+    </w:p>
+    <w:p>
+      <w:pPr>
+        <w:rPr>
+          <w:rFonts w:hint="default"/>
+          <w:b/>
+          <w:bCs/>
+          <w:lang w:val="en-US" w:eastAsia="zh-CN"/>
+        </w:rPr>
+      </w:pPr>
     </w:p>
     <w:sectPr>
       <w:pgSz w:w="11906" w:h="16838"/>
@@ -154,7 +452,7 @@
     <w:lsdException w:qFormat="1" w:unhideWhenUsed="0" w:uiPriority="0" w:semiHidden="0" w:name="Normal"/>
     <w:lsdException w:qFormat="1" w:unhideWhenUsed="0" w:uiPriority="0" w:semiHidden="0" w:name="heading 1"/>
     <w:lsdException w:qFormat="1" w:uiPriority="0" w:semiHidden="0" w:name="heading 2"/>
-    <w:lsdException w:qFormat="1" w:uiPriority="0" w:name="heading 3"/>
+    <w:lsdException w:qFormat="1" w:uiPriority="0" w:semiHidden="0" w:name="heading 3"/>
     <w:lsdException w:qFormat="1" w:uiPriority="0" w:name="heading 4"/>
     <w:lsdException w:qFormat="1" w:uiPriority="0" w:name="heading 5"/>
     <w:lsdException w:qFormat="1" w:uiPriority="0" w:name="heading 6"/>
@@ -454,12 +752,30 @@
       <w:sz w:val="32"/>
     </w:rPr>
   </w:style>
-  <w:style w:type="character" w:default="1" w:styleId="5">
+  <w:style w:type="paragraph" w:styleId="4">
+    <w:name w:val="heading 3"/>
+    <w:basedOn w:val="1"/>
+    <w:next w:val="1"/>
+    <w:unhideWhenUsed/>
+    <w:qFormat/>
+    <w:uiPriority w:val="0"/>
+    <w:pPr>
+      <w:keepNext/>
+      <w:keepLines/>
+      <w:spacing w:before="260" w:beforeLines="0" w:beforeAutospacing="0" w:after="260" w:afterLines="0" w:afterAutospacing="0" w:line="413" w:lineRule="auto"/>
+      <w:outlineLvl w:val="2"/>
+    </w:pPr>
+    <w:rPr>
+      <w:b/>
+      <w:sz w:val="32"/>
+    </w:rPr>
+  </w:style>
+  <w:style w:type="character" w:default="1" w:styleId="6">
     <w:name w:val="Default Paragraph Font"/>
     <w:semiHidden/>
     <w:uiPriority w:val="0"/>
   </w:style>
-  <w:style w:type="table" w:default="1" w:styleId="4">
+  <w:style w:type="table" w:default="1" w:styleId="5">
     <w:name w:val="Normal Table"/>
     <w:semiHidden/>
     <w:uiPriority w:val="0"/>

</xml_diff>

<commit_message>
Big Changes: 1.Use local sockets to sent position data is needless, just use the print to Java IO stream; 2.Cancels some inf show functions for Java call; 3.Add print to Java IO stream; 4.Cancels the out_data_queue in mag_position_thread.py, avoid queue full block; 5.Get user id(phone) message from the socket_server_thread; 6.Get the time of position xy from the front thread; 7.Add the time and user id to the position xy and print it; 8.Do not forget print the 'END' flag.
</commit_message>
<xml_diff>
--- a/接口说明文档.docx
+++ b/接口说明文档.docx
@@ -66,22 +66,39 @@
           <w:rFonts w:hint="eastAsia"/>
           <w:lang w:val="en-US" w:eastAsia="zh-CN"/>
         </w:rPr>
-        <w:t>使用java Runtime方式调用本地命令行执行python指令（能否使用相对路径？），调用build_save_mag_map_by_iLocator.pyc文件，输入3个命令行参数。</w:t>
-      </w:r>
-    </w:p>
-    <w:p>
-      <w:pPr>
-        <w:rPr>
-          <w:rFonts w:hint="default"/>
-          <w:lang w:val="en-US" w:eastAsia="zh-CN"/>
-        </w:rPr>
-      </w:pPr>
-      <w:r>
-        <w:rPr>
-          <w:rFonts w:hint="eastAsia"/>
-          <w:lang w:val="en-US" w:eastAsia="zh-CN"/>
-        </w:rPr>
-        <w:t>参数1：一个</w:t>
+        <w:t>使用java Runtime方式调用本地命令行执行python指令（能否使用相对路径？），调用build_save_mag_map_by_iLocator.pyc文件，输入4个命令行参数。</w:t>
+      </w:r>
+    </w:p>
+    <w:p>
+      <w:pPr>
+        <w:rPr>
+          <w:rFonts w:hint="eastAsia"/>
+          <w:lang w:val="en-US" w:eastAsia="zh-CN"/>
+        </w:rPr>
+      </w:pPr>
+    </w:p>
+    <w:p>
+      <w:pPr>
+        <w:rPr>
+          <w:rFonts w:hint="default"/>
+          <w:lang w:val="en-US" w:eastAsia="zh-CN"/>
+        </w:rPr>
+      </w:pPr>
+      <w:r>
+        <w:rPr>
+          <w:rFonts w:hint="eastAsia"/>
+          <w:b/>
+          <w:bCs/>
+          <w:lang w:val="en-US" w:eastAsia="zh-CN"/>
+        </w:rPr>
+        <w:t>参数1</w:t>
+      </w:r>
+      <w:r>
+        <w:rPr>
+          <w:rFonts w:hint="eastAsia"/>
+          <w:lang w:val="en-US" w:eastAsia="zh-CN"/>
+        </w:rPr>
+        <w:t>：一个</w:t>
       </w:r>
       <w:r>
         <w:rPr>
@@ -109,24 +126,18 @@
       <w:r>
         <w:rPr>
           <w:rFonts w:hint="eastAsia"/>
-          <w:lang w:val="en-US" w:eastAsia="zh-CN"/>
-        </w:rPr>
-        <w:t>参数2：地磁指纹库输出保存路径，与定位服务器使用的地磁指纹路径一致；</w:t>
-      </w:r>
-    </w:p>
-    <w:p>
-      <w:pPr>
-        <w:rPr>
-          <w:rFonts w:hint="eastAsia"/>
-          <w:lang w:val="en-US" w:eastAsia="zh-CN"/>
-        </w:rPr>
-      </w:pPr>
-      <w:r>
-        <w:rPr>
-          <w:rFonts w:hint="eastAsia"/>
-          <w:lang w:val="en-US" w:eastAsia="zh-CN"/>
-        </w:rPr>
-        <w:t>参数3：</w:t>
+          <w:b/>
+          <w:bCs/>
+          <w:lang w:val="en-US" w:eastAsia="zh-CN"/>
+        </w:rPr>
+        <w:t>参数2</w:t>
+      </w:r>
+      <w:r>
+        <w:rPr>
+          <w:rFonts w:hint="eastAsia"/>
+          <w:lang w:val="en-US" w:eastAsia="zh-CN"/>
+        </w:rPr>
+        <w:t>：地磁指纹库输出</w:t>
       </w:r>
       <w:r>
         <w:rPr>
@@ -134,6 +145,45 @@
           <w:u w:val="single"/>
           <w:lang w:val="en-US" w:eastAsia="zh-CN"/>
         </w:rPr>
+        <w:t>保存路径（是文件夹）</w:t>
+      </w:r>
+      <w:r>
+        <w:rPr>
+          <w:rFonts w:hint="eastAsia"/>
+          <w:lang w:val="en-US" w:eastAsia="zh-CN"/>
+        </w:rPr>
+        <w:t>，与定位服务器使用的地磁指纹路径一致；</w:t>
+      </w:r>
+    </w:p>
+    <w:p>
+      <w:pPr>
+        <w:rPr>
+          <w:rFonts w:hint="eastAsia"/>
+          <w:lang w:val="en-US" w:eastAsia="zh-CN"/>
+        </w:rPr>
+      </w:pPr>
+      <w:r>
+        <w:rPr>
+          <w:rFonts w:hint="eastAsia"/>
+          <w:b/>
+          <w:bCs/>
+          <w:lang w:val="en-US" w:eastAsia="zh-CN"/>
+        </w:rPr>
+        <w:t>参数3</w:t>
+      </w:r>
+      <w:r>
+        <w:rPr>
+          <w:rFonts w:hint="eastAsia"/>
+          <w:lang w:val="en-US" w:eastAsia="zh-CN"/>
+        </w:rPr>
+        <w:t>：</w:t>
+      </w:r>
+      <w:r>
+        <w:rPr>
+          <w:rFonts w:hint="eastAsia"/>
+          <w:u w:val="single"/>
+          <w:lang w:val="en-US" w:eastAsia="zh-CN"/>
+        </w:rPr>
         <w:t>配置文件</w:t>
       </w:r>
       <w:r>
@@ -141,22 +191,31 @@
           <w:rFonts w:hint="eastAsia"/>
           <w:lang w:val="en-US" w:eastAsia="zh-CN"/>
         </w:rPr>
-        <w:t xml:space="preserve"> 的路径。</w:t>
-      </w:r>
-    </w:p>
-    <w:p>
-      <w:pPr>
-        <w:rPr>
-          <w:rFonts w:hint="default"/>
-          <w:lang w:val="en-US" w:eastAsia="zh-CN"/>
-        </w:rPr>
-      </w:pPr>
-      <w:r>
-        <w:rPr>
-          <w:rFonts w:hint="eastAsia"/>
-          <w:lang w:val="en-US" w:eastAsia="zh-CN"/>
-        </w:rPr>
-        <w:t>参数4：由于</w:t>
+        <w:t xml:space="preserve"> 的路径，是一个.json文件。</w:t>
+      </w:r>
+    </w:p>
+    <w:p>
+      <w:pPr>
+        <w:rPr>
+          <w:rFonts w:hint="eastAsia"/>
+          <w:lang w:val="en-US" w:eastAsia="zh-CN"/>
+        </w:rPr>
+      </w:pPr>
+      <w:r>
+        <w:rPr>
+          <w:rFonts w:hint="eastAsia"/>
+          <w:b/>
+          <w:bCs/>
+          <w:lang w:val="en-US" w:eastAsia="zh-CN"/>
+        </w:rPr>
+        <w:t>参数4</w:t>
+      </w:r>
+      <w:r>
+        <w:rPr>
+          <w:rFonts w:hint="eastAsia"/>
+          <w:lang w:val="en-US" w:eastAsia="zh-CN"/>
+        </w:rPr>
+        <w:t>：由于</w:t>
       </w:r>
       <w:r>
         <w:rPr>
@@ -171,10 +230,126 @@
           <w:rFonts w:hint="eastAsia"/>
           <w:lang w:val="en-US" w:eastAsia="zh-CN"/>
         </w:rPr>
-        <w:t>保存的文件并不会全部用于建库（其中包含较老的数据），</w:t>
-      </w:r>
-      <w:bookmarkStart w:id="0" w:name="_GoBack"/>
-      <w:bookmarkEnd w:id="0"/>
+        <w:t>保存的文件并不会全部用于建库（其中包含较老的数据），所以还需通过参数指定建库使用文件记录的下标（从0开始）。注意命令行使用时，若一个字符串参数中有</w:t>
+      </w:r>
+      <w:r>
+        <w:rPr>
+          <w:rFonts w:hint="eastAsia"/>
+          <w:u w:val="single"/>
+          <w:lang w:val="en-US" w:eastAsia="zh-CN"/>
+        </w:rPr>
+        <w:t>空格</w:t>
+      </w:r>
+      <w:r>
+        <w:rPr>
+          <w:rFonts w:hint="eastAsia"/>
+          <w:lang w:val="en-US" w:eastAsia="zh-CN"/>
+        </w:rPr>
+        <w:t>，则需要用双引号</w:t>
+      </w:r>
+      <w:r>
+        <w:rPr>
+          <w:rFonts w:hint="default"/>
+          <w:lang w:val="en-US" w:eastAsia="zh-CN"/>
+        </w:rPr>
+        <w:t>”</w:t>
+      </w:r>
+      <w:r>
+        <w:rPr>
+          <w:rFonts w:hint="eastAsia"/>
+          <w:lang w:val="en-US" w:eastAsia="zh-CN"/>
+        </w:rPr>
+        <w:t xml:space="preserve"> </w:t>
+      </w:r>
+      <w:r>
+        <w:rPr>
+          <w:rFonts w:hint="default"/>
+          <w:lang w:val="en-US" w:eastAsia="zh-CN"/>
+        </w:rPr>
+        <w:t>”</w:t>
+      </w:r>
+      <w:r>
+        <w:rPr>
+          <w:rFonts w:hint="eastAsia"/>
+          <w:lang w:val="en-US" w:eastAsia="zh-CN"/>
+        </w:rPr>
+        <w:t>括住。</w:t>
+      </w:r>
+    </w:p>
+    <w:p>
+      <w:pPr>
+        <w:rPr>
+          <w:rFonts w:hint="eastAsia"/>
+          <w:lang w:val="en-US" w:eastAsia="zh-CN"/>
+        </w:rPr>
+      </w:pPr>
+    </w:p>
+    <w:p>
+      <w:pPr>
+        <w:rPr>
+          <w:rFonts w:hint="eastAsia"/>
+          <w:lang w:val="en-US" w:eastAsia="zh-CN"/>
+        </w:rPr>
+      </w:pPr>
+      <w:r>
+        <w:rPr>
+          <w:rFonts w:hint="eastAsia"/>
+          <w:b/>
+          <w:bCs/>
+          <w:lang w:val="en-US" w:eastAsia="zh-CN"/>
+        </w:rPr>
+        <w:t>例子</w:t>
+      </w:r>
+      <w:r>
+        <w:rPr>
+          <w:rFonts w:hint="eastAsia"/>
+          <w:lang w:val="en-US" w:eastAsia="zh-CN"/>
+        </w:rPr>
+        <w:t>：</w:t>
+      </w:r>
+    </w:p>
+    <w:p>
+      <w:pPr>
+        <w:bidi w:val="0"/>
+        <w:rPr>
+          <w:rFonts w:hint="default"/>
+          <w:sz w:val="22"/>
+          <w:szCs w:val="22"/>
+        </w:rPr>
+      </w:pPr>
+      <w:r>
+        <w:rPr>
+          <w:rFonts w:hint="default"/>
+          <w:sz w:val="22"/>
+          <w:szCs w:val="22"/>
+        </w:rPr>
+        <w:t xml:space="preserve">python D:\pythonProjects\MagPdrServer_forPackage\build_save_mag_map_by_iLocator.py </w:t>
+      </w:r>
+    </w:p>
+    <w:p>
+      <w:pPr>
+        <w:bidi w:val="0"/>
+        <w:rPr>
+          <w:sz w:val="22"/>
+          <w:szCs w:val="22"/>
+        </w:rPr>
+      </w:pPr>
+      <w:r>
+        <w:rPr>
+          <w:rFonts w:hint="default"/>
+          <w:sz w:val="22"/>
+          <w:szCs w:val="22"/>
+        </w:rPr>
+        <w:t>D:\pythonProjects\MagPdrServer_forPackage\test\build_map_test\files_list.csv D:\pythonProjects\MagPdrServer_forPackage\test\build_map_test\mag_map D:\pythonProjects\MagPdrServer_forPackage\server_threads\mag_position_config.json "0,1,2,3"</w:t>
+      </w:r>
+    </w:p>
+    <w:p>
+      <w:pPr>
+        <w:rPr>
+          <w:rFonts w:hint="default"/>
+          <w:lang w:val="en-US" w:eastAsia="zh-CN"/>
+        </w:rPr>
+      </w:pPr>
     </w:p>
     <w:p>
       <w:pPr>
@@ -289,7 +464,178 @@
           <w:rFonts w:hint="eastAsia"/>
           <w:lang w:val="en-US" w:eastAsia="zh-CN"/>
         </w:rPr>
-        <w:t>json配置文件中与建库相关的属性说明</w:t>
+        <w:t>json配置文件中与建库相关的属性</w:t>
+      </w:r>
+    </w:p>
+    <w:p>
+      <w:pPr>
+        <w:ind w:firstLine="420" w:firstLineChars="0"/>
+        <w:rPr>
+          <w:rFonts w:hint="eastAsia"/>
+          <w:lang w:val="en-US" w:eastAsia="zh-CN"/>
+        </w:rPr>
+      </w:pPr>
+      <w:r>
+        <w:rPr>
+          <w:rFonts w:hint="eastAsia"/>
+          <w:lang w:val="en-US" w:eastAsia="zh-CN"/>
+        </w:rPr>
+        <w:t>可以通过java代码对 json配置文件 中的各种属性进行修改后再使用：</w:t>
+      </w:r>
+    </w:p>
+    <w:p>
+      <w:pPr>
+        <w:bidi w:val="0"/>
+        <w:rPr>
+          <w:rFonts w:hint="default" w:eastAsia="楷体"/>
+          <w:lang w:val="en-US" w:eastAsia="zh-CN"/>
+        </w:rPr>
+      </w:pPr>
+    </w:p>
+    <w:p>
+      <w:pPr>
+        <w:bidi w:val="0"/>
+        <w:rPr>
+          <w:rFonts w:hint="default" w:eastAsia="楷体"/>
+          <w:lang w:val="en-US" w:eastAsia="zh-CN"/>
+        </w:rPr>
+      </w:pPr>
+      <w:r>
+        <w:rPr>
+          <w:rFonts w:hint="eastAsia"/>
+          <w:lang w:val="en-US" w:eastAsia="zh-CN"/>
+        </w:rPr>
+        <w:t>需要随着建库的场地切换而跟换的参数：</w:t>
+      </w:r>
+    </w:p>
+    <w:p>
+      <w:pPr>
+        <w:bidi w:val="0"/>
+        <w:rPr>
+          <w:rFonts w:hint="eastAsia"/>
+          <w:lang w:val="en-US" w:eastAsia="zh-CN"/>
+        </w:rPr>
+      </w:pPr>
+      <w:r>
+        <w:rPr>
+          <w:rFonts w:hint="default"/>
+        </w:rPr>
+        <w:t>MapSizeX</w:t>
+      </w:r>
+      <w:r>
+        <w:rPr>
+          <w:rFonts w:hint="eastAsia"/>
+          <w:lang w:eastAsia="zh-CN"/>
+        </w:rPr>
+        <w:t>、</w:t>
+      </w:r>
+      <w:r>
+        <w:rPr>
+          <w:rFonts w:hint="default"/>
+        </w:rPr>
+        <w:t>MapSize</w:t>
+      </w:r>
+      <w:r>
+        <w:rPr>
+          <w:rFonts w:hint="eastAsia"/>
+          <w:lang w:val="en-US" w:eastAsia="zh-CN"/>
+        </w:rPr>
+        <w:t>Y、MOVE_X、MOVE_Y；</w:t>
+      </w:r>
+    </w:p>
+    <w:p>
+      <w:pPr>
+        <w:bidi w:val="0"/>
+        <w:rPr>
+          <w:rFonts w:hint="eastAsia"/>
+          <w:lang w:val="en-US" w:eastAsia="zh-CN"/>
+        </w:rPr>
+      </w:pPr>
+    </w:p>
+    <w:p>
+      <w:pPr>
+        <w:bidi w:val="0"/>
+        <w:rPr>
+          <w:rFonts w:hint="eastAsia"/>
+          <w:lang w:val="en-US" w:eastAsia="zh-CN"/>
+        </w:rPr>
+      </w:pPr>
+      <w:r>
+        <w:rPr>
+          <w:rFonts w:hint="eastAsia"/>
+          <w:lang w:val="en-US" w:eastAsia="zh-CN"/>
+        </w:rPr>
+        <w:t>基本固定的参数：</w:t>
+      </w:r>
+    </w:p>
+    <w:p>
+      <w:pPr>
+        <w:bidi w:val="0"/>
+        <w:rPr>
+          <w:rFonts w:hint="eastAsia" w:ascii="Consolas" w:hAnsi="Consolas" w:eastAsia="宋体" w:cs="Consolas"/>
+          <w:color w:val="000000"/>
+          <w:sz w:val="30"/>
+          <w:szCs w:val="30"/>
+          <w:lang w:eastAsia="zh-CN"/>
+        </w:rPr>
+      </w:pPr>
+      <w:r>
+        <w:rPr>
+          <w:rFonts w:hint="default"/>
+        </w:rPr>
+        <w:t>BlockSize</w:t>
+      </w:r>
+      <w:r>
+        <w:rPr>
+          <w:rFonts w:hint="eastAsia"/>
+          <w:lang w:eastAsia="zh-CN"/>
+        </w:rPr>
+        <w:t>、</w:t>
+      </w:r>
+      <w:r>
+        <w:rPr>
+          <w:rFonts w:hint="default"/>
+        </w:rPr>
+        <w:t>EmdFilterLevel</w:t>
+      </w:r>
+      <w:r>
+        <w:rPr>
+          <w:rFonts w:hint="eastAsia"/>
+          <w:lang w:eastAsia="zh-CN"/>
+        </w:rPr>
+        <w:t>、</w:t>
+      </w:r>
+      <w:r>
+        <w:rPr>
+          <w:rFonts w:hint="default"/>
+        </w:rPr>
+        <w:t>InterRadius</w:t>
+      </w:r>
+      <w:r>
+        <w:rPr>
+          <w:rFonts w:hint="eastAsia"/>
+          <w:lang w:eastAsia="zh-CN"/>
+        </w:rPr>
+        <w:t>、</w:t>
+      </w:r>
+      <w:r>
+        <w:rPr>
+          <w:rFonts w:hint="default"/>
+        </w:rPr>
+        <w:t>DeleteExtraBlocks</w:t>
+      </w:r>
+      <w:r>
+        <w:rPr>
+          <w:rFonts w:hint="eastAsia"/>
+          <w:lang w:eastAsia="zh-CN"/>
+        </w:rPr>
+        <w:t>、</w:t>
+      </w:r>
+      <w:r>
+        <w:rPr>
+          <w:rFonts w:hint="default"/>
+        </w:rPr>
+        <w:t>DeleteLevel</w:t>
       </w:r>
     </w:p>
     <w:p>
@@ -320,27 +666,25 @@
     <w:p>
       <w:pPr>
         <w:ind w:firstLine="420" w:firstLineChars="0"/>
+        <w:rPr>
+          <w:rFonts w:hint="eastAsia"/>
+          <w:lang w:val="en-US" w:eastAsia="zh-CN"/>
+        </w:rPr>
+      </w:pPr>
+      <w:r>
+        <w:rPr>
+          <w:rFonts w:hint="eastAsia"/>
+          <w:lang w:val="en-US" w:eastAsia="zh-CN"/>
+        </w:rPr>
+        <w:t>使用同样的方法，调用server_control_center.pyc，输入1个参数：josn配置文件的</w:t>
+      </w:r>
+      <w:r>
         <w:rPr>
           <w:rFonts w:hint="eastAsia"/>
           <w:b/>
           <w:bCs/>
           <w:lang w:val="en-US" w:eastAsia="zh-CN"/>
         </w:rPr>
-      </w:pPr>
-      <w:r>
-        <w:rPr>
-          <w:rFonts w:hint="eastAsia"/>
-          <w:lang w:val="en-US" w:eastAsia="zh-CN"/>
-        </w:rPr>
-        <w:t>使用同样的方法，调用server_control_center.pyc，输入1个参数：josn配置文件的</w:t>
-      </w:r>
-      <w:r>
-        <w:rPr>
-          <w:rFonts w:hint="eastAsia"/>
-          <w:b/>
-          <w:bCs/>
-          <w:lang w:val="en-US" w:eastAsia="zh-CN"/>
-        </w:rPr>
         <w:t>绝对路径</w:t>
       </w:r>
       <w:r>
@@ -353,20 +697,317 @@
     </w:p>
     <w:p>
       <w:pPr>
+        <w:rPr>
+          <w:rFonts w:hint="default"/>
+          <w:lang w:val="en-US" w:eastAsia="zh-CN"/>
+        </w:rPr>
+      </w:pPr>
+    </w:p>
+    <w:p>
+      <w:pPr>
         <w:pStyle w:val="4"/>
         <w:bidi w:val="0"/>
         <w:rPr>
-          <w:rFonts w:hint="default"/>
-          <w:lang w:val="en-US" w:eastAsia="zh-CN"/>
-        </w:rPr>
-      </w:pPr>
-      <w:r>
-        <w:rPr>
-          <w:rFonts w:hint="eastAsia"/>
-          <w:lang w:val="en-US" w:eastAsia="zh-CN"/>
-        </w:rPr>
-        <w:t>json配置文件中与定位相关的属性说明</w:t>
-      </w:r>
+          <w:rFonts w:hint="eastAsia"/>
+          <w:lang w:val="en-US" w:eastAsia="zh-CN"/>
+        </w:rPr>
+      </w:pPr>
+      <w:r>
+        <w:rPr>
+          <w:rFonts w:hint="eastAsia"/>
+          <w:lang w:val="en-US" w:eastAsia="zh-CN"/>
+        </w:rPr>
+        <w:t>json配置文件中与定位相关的属性</w:t>
+      </w:r>
+    </w:p>
+    <w:p>
+      <w:pPr>
+        <w:ind w:firstLine="420" w:firstLineChars="0"/>
+        <w:rPr>
+          <w:rFonts w:hint="eastAsia"/>
+          <w:lang w:val="en-US" w:eastAsia="zh-CN"/>
+        </w:rPr>
+      </w:pPr>
+      <w:r>
+        <w:rPr>
+          <w:rFonts w:hint="eastAsia"/>
+          <w:lang w:val="en-US" w:eastAsia="zh-CN"/>
+        </w:rPr>
+        <w:t>可以通过java代码对 json配置文件 中的各种属性进行修改后再使用。</w:t>
+      </w:r>
+    </w:p>
+    <w:p>
+      <w:pPr>
+        <w:rPr>
+          <w:rFonts w:hint="eastAsia"/>
+          <w:lang w:val="en-US" w:eastAsia="zh-CN"/>
+        </w:rPr>
+      </w:pPr>
+    </w:p>
+    <w:p>
+      <w:pPr>
+        <w:rPr>
+          <w:rFonts w:hint="default"/>
+          <w:lang w:val="en-US" w:eastAsia="zh-CN"/>
+        </w:rPr>
+      </w:pPr>
+      <w:r>
+        <w:rPr>
+          <w:rFonts w:hint="eastAsia"/>
+          <w:lang w:val="en-US" w:eastAsia="zh-CN"/>
+        </w:rPr>
+        <w:t>需要注意的部分参数：</w:t>
+      </w:r>
+    </w:p>
+    <w:p>
+      <w:pPr>
+        <w:numPr>
+          <w:ilvl w:val="0"/>
+          <w:numId w:val="1"/>
+        </w:numPr>
+        <w:bidi w:val="0"/>
+        <w:rPr>
+          <w:rFonts w:hint="eastAsia"/>
+          <w:lang w:val="en-US" w:eastAsia="zh-CN"/>
+        </w:rPr>
+      </w:pPr>
+      <w:r>
+        <w:rPr>
+          <w:rFonts w:hint="default"/>
+        </w:rPr>
+        <w:t>PdrModelFile</w:t>
+      </w:r>
+      <w:r>
+        <w:rPr>
+          <w:rFonts w:hint="eastAsia"/>
+          <w:lang w:eastAsia="zh-CN"/>
+        </w:rPr>
+        <w:t>、</w:t>
+      </w:r>
+      <w:r>
+        <w:rPr>
+          <w:rFonts w:hint="default"/>
+        </w:rPr>
+        <w:t>MagMapFiles</w:t>
+      </w:r>
+      <w:r>
+        <w:rPr>
+          <w:rFonts w:hint="eastAsia"/>
+          <w:lang w:val="en-US" w:eastAsia="zh-CN"/>
+        </w:rPr>
+        <w:t>是本地文件，需要有</w:t>
+      </w:r>
+    </w:p>
+    <w:p>
+      <w:pPr>
+        <w:numPr>
+          <w:ilvl w:val="0"/>
+          <w:numId w:val="1"/>
+        </w:numPr>
+        <w:bidi w:val="0"/>
+        <w:rPr>
+          <w:rFonts w:hint="default" w:eastAsia="楷体"/>
+          <w:lang w:val="en-US" w:eastAsia="zh-CN"/>
+        </w:rPr>
+      </w:pPr>
+      <w:r>
+        <w:rPr>
+          <w:rFonts w:hint="default"/>
+        </w:rPr>
+        <w:t>CoordinateOffset</w:t>
+      </w:r>
+      <w:r>
+        <w:rPr>
+          <w:rFonts w:hint="eastAsia"/>
+          <w:lang w:eastAsia="zh-CN"/>
+        </w:rPr>
+        <w:t>、</w:t>
+      </w:r>
+      <w:r>
+        <w:rPr>
+          <w:rFonts w:hint="default"/>
+        </w:rPr>
+        <w:t>EntranceList</w:t>
+      </w:r>
+      <w:r>
+        <w:rPr>
+          <w:rFonts w:hint="eastAsia"/>
+          <w:lang w:val="en-US" w:eastAsia="zh-CN"/>
+        </w:rPr>
+        <w:t>是和定位场地相关的，需要根据场地手动设置</w:t>
+      </w:r>
+    </w:p>
+    <w:p>
+      <w:pPr>
+        <w:numPr>
+          <w:ilvl w:val="0"/>
+          <w:numId w:val="1"/>
+        </w:numPr>
+        <w:bidi w:val="0"/>
+        <w:rPr>
+          <w:rFonts w:hint="default" w:eastAsia="楷体"/>
+          <w:lang w:val="en-US" w:eastAsia="zh-CN"/>
+        </w:rPr>
+      </w:pPr>
+      <w:r>
+        <w:rPr>
+          <w:rFonts w:hint="default"/>
+        </w:rPr>
+        <w:t>ServerPort</w:t>
+      </w:r>
+      <w:r>
+        <w:rPr>
+          <w:rFonts w:hint="eastAsia"/>
+          <w:lang w:val="en-US" w:eastAsia="zh-CN"/>
+        </w:rPr>
+        <w:t xml:space="preserve"> 是接收定位APP发送的IMU数据的Socket端口，需要保证网络连通</w:t>
+      </w:r>
+    </w:p>
+    <w:p>
+      <w:pPr>
+        <w:numPr>
+          <w:ilvl w:val="0"/>
+          <w:numId w:val="1"/>
+        </w:numPr>
+        <w:bidi w:val="0"/>
+        <w:rPr>
+          <w:rFonts w:hint="default" w:eastAsia="楷体"/>
+          <w:lang w:val="en-US" w:eastAsia="zh-CN"/>
+        </w:rPr>
+      </w:pPr>
+      <w:r>
+        <w:rPr>
+          <w:rFonts w:hint="default"/>
+        </w:rPr>
+        <w:t>LocalPortMagposition</w:t>
+      </w:r>
+      <w:r>
+        <w:rPr>
+          <w:rFonts w:hint="eastAsia"/>
+          <w:lang w:eastAsia="zh-CN"/>
+        </w:rPr>
+        <w:t>（</w:t>
+      </w:r>
+      <w:r>
+        <w:rPr>
+          <w:rFonts w:hint="eastAsia"/>
+          <w:lang w:val="en-US" w:eastAsia="zh-CN"/>
+        </w:rPr>
+        <w:t>10001</w:t>
+      </w:r>
+      <w:r>
+        <w:rPr>
+          <w:rFonts w:hint="eastAsia"/>
+          <w:lang w:eastAsia="zh-CN"/>
+        </w:rPr>
+        <w:t>）、</w:t>
+      </w:r>
+      <w:r>
+        <w:rPr>
+          <w:rFonts w:hint="default"/>
+        </w:rPr>
+        <w:t>LocalPortPdr</w:t>
+      </w:r>
+      <w:r>
+        <w:rPr>
+          <w:rFonts w:hint="eastAsia"/>
+          <w:lang w:eastAsia="zh-CN"/>
+        </w:rPr>
+        <w:t>（</w:t>
+      </w:r>
+      <w:r>
+        <w:rPr>
+          <w:rFonts w:hint="eastAsia"/>
+          <w:lang w:val="en-US" w:eastAsia="zh-CN"/>
+        </w:rPr>
+        <w:t>10002</w:t>
+      </w:r>
+      <w:r>
+        <w:rPr>
+          <w:rFonts w:hint="eastAsia"/>
+          <w:lang w:eastAsia="zh-CN"/>
+        </w:rPr>
+        <w:t>）</w:t>
+      </w:r>
+      <w:r>
+        <w:rPr>
+          <w:rFonts w:hint="eastAsia"/>
+          <w:lang w:val="en-US" w:eastAsia="zh-CN"/>
+        </w:rPr>
+        <w:t xml:space="preserve"> 是发送定位结果给本地进程的本地Socket端口号，需要后端接收定位结果的进程对其进行监听。</w:t>
+      </w:r>
+      <w:r>
+        <w:rPr>
+          <w:rFonts w:hint="eastAsia"/>
+          <w:i/>
+          <w:iCs/>
+          <w:lang w:val="en-US" w:eastAsia="zh-CN"/>
+        </w:rPr>
+        <w:t xml:space="preserve">为什么需要中间的PDR的定位结果？因为之前计划的要实现判断人是否长时间呆在原地... ... </w:t>
+      </w:r>
+    </w:p>
+    <w:p>
+      <w:pPr>
+        <w:numPr>
+          <w:ilvl w:val="0"/>
+          <w:numId w:val="0"/>
+        </w:numPr>
+        <w:bidi w:val="0"/>
+        <w:ind w:firstLine="420" w:firstLineChars="0"/>
+        <w:rPr>
+          <w:rFonts w:hint="default" w:eastAsia="楷体"/>
+          <w:lang w:val="en-US" w:eastAsia="zh-CN"/>
+        </w:rPr>
+      </w:pPr>
+      <w:r>
+        <w:rPr>
+          <w:rFonts w:hint="eastAsia"/>
+          <w:lang w:val="en-US" w:eastAsia="zh-CN"/>
+        </w:rPr>
+        <w:t>所以如果目前不打算实现这个功能，可以忽略它？No，还是开线程监听这个端口吧，否则我这边会认为初始化（建立</w:t>
+      </w:r>
+      <w:bookmarkStart w:id="0" w:name="_GoBack"/>
+      <w:bookmarkEnd w:id="0"/>
+      <w:r>
+        <w:rPr>
+          <w:rFonts w:hint="eastAsia"/>
+          <w:lang w:val="en-US" w:eastAsia="zh-CN"/>
+        </w:rPr>
+        <w:t>socket连接）失败。</w:t>
+      </w:r>
+    </w:p>
+    <w:p>
+      <w:pPr>
+        <w:bidi w:val="0"/>
+        <w:rPr>
+          <w:rFonts w:hint="default"/>
+        </w:rPr>
+      </w:pPr>
+    </w:p>
+    <w:p>
+      <w:pPr>
+        <w:bidi w:val="0"/>
+        <w:rPr>
+          <w:rFonts w:hint="eastAsia"/>
+          <w:lang w:eastAsia="zh-CN"/>
+        </w:rPr>
+      </w:pPr>
+    </w:p>
+    <w:p>
+      <w:pPr>
+        <w:rPr>
+          <w:rFonts w:hint="eastAsia"/>
+          <w:lang w:val="en-US" w:eastAsia="zh-CN"/>
+        </w:rPr>
+      </w:pPr>
+    </w:p>
+    <w:p>
+      <w:pPr>
+        <w:rPr>
+          <w:rFonts w:hint="default"/>
+          <w:lang w:val="en-US" w:eastAsia="zh-CN"/>
+        </w:rPr>
+      </w:pPr>
     </w:p>
     <w:p>
       <w:pPr>
@@ -438,12 +1079,32 @@
 </w:footnotes>
 </file>
 
+<file path=word/numbering.xml><?xml version="1.0" encoding="utf-8"?>
+<w:numbering xmlns:wpc="http://schemas.microsoft.com/office/word/2010/wordprocessingCanvas" xmlns:mc="http://schemas.openxmlformats.org/markup-compatibility/2006" xmlns:o="urn:schemas-microsoft-com:office:office" xmlns:r="http://schemas.openxmlformats.org/officeDocument/2006/relationships" xmlns:m="http://schemas.openxmlformats.org/officeDocument/2006/math" xmlns:v="urn:schemas-microsoft-com:vml" xmlns:wp14="http://schemas.microsoft.com/office/word/2010/wordprocessingDrawing" xmlns:wp="http://schemas.openxmlformats.org/drawingml/2006/wordprocessingDrawing" xmlns:w10="urn:schemas-microsoft-com:office:word" xmlns:w="http://schemas.openxmlformats.org/wordprocessingml/2006/main" xmlns:w14="http://schemas.microsoft.com/office/word/2010/wordml" xmlns:wpg="http://schemas.microsoft.com/office/word/2010/wordprocessingGroup" xmlns:wpi="http://schemas.microsoft.com/office/word/2010/wordprocessingInk" xmlns:wne="http://schemas.microsoft.com/office/word/2006/wordml" xmlns:wps="http://schemas.microsoft.com/office/word/2010/wordprocessingShape" xmlns:wpsCustomData="http://www.wps.cn/officeDocument/2013/wpsCustomData" mc:Ignorable="w14 wp14">
+  <w:abstractNum w:abstractNumId="0">
+    <w:nsid w:val="2A69595C"/>
+    <w:multiLevelType w:val="singleLevel"/>
+    <w:tmpl w:val="2A69595C"/>
+    <w:lvl w:ilvl="0" w:tentative="0">
+      <w:start w:val="1"/>
+      <w:numFmt w:val="decimal"/>
+      <w:suff w:val="nothing"/>
+      <w:lvlText w:val="%1）"/>
+      <w:lvlJc w:val="left"/>
+    </w:lvl>
+  </w:abstractNum>
+  <w:num w:numId="1">
+    <w:abstractNumId w:val="0"/>
+  </w:num>
+</w:numbering>
+</file>
+
 <file path=word/styles.xml><?xml version="1.0" encoding="utf-8"?>
 <w:styles xmlns:mc="http://schemas.openxmlformats.org/markup-compatibility/2006" xmlns:o="urn:schemas-microsoft-com:office:office" xmlns:r="http://schemas.openxmlformats.org/officeDocument/2006/relationships" xmlns:m="http://schemas.openxmlformats.org/officeDocument/2006/math" xmlns:v="urn:schemas-microsoft-com:vml" xmlns:w="http://schemas.openxmlformats.org/wordprocessingml/2006/main" xmlns:w14="http://schemas.microsoft.com/office/word/2010/wordml" xmlns:w10="urn:schemas-microsoft-com:office:word" xmlns:sl="http://schemas.openxmlformats.org/schemaLibrary/2006/main" xmlns:wpsCustomData="http://www.wps.cn/officeDocument/2013/wpsCustomData" mc:Ignorable="w14">
   <w:docDefaults>
     <w:rPrDefault>
       <w:rPr>
-        <w:rFonts w:asciiTheme="minorHAnsi" w:hAnsiTheme="minorHAnsi" w:eastAsiaTheme="minorEastAsia" w:cstheme="minorBidi"/>
+        <w:rFonts w:ascii="Times New Roman" w:hAnsi="Times New Roman" w:eastAsia="宋体" w:cs="Times New Roman"/>
       </w:rPr>
     </w:rPrDefault>
     <w:pPrDefault/>
@@ -514,7 +1175,7 @@
     <w:lsdException w:qFormat="1" w:unhideWhenUsed="0" w:uiPriority="0" w:semiHidden="0" w:name="Title"/>
     <w:lsdException w:unhideWhenUsed="0" w:uiPriority="0" w:semiHidden="0" w:name="Closing"/>
     <w:lsdException w:unhideWhenUsed="0" w:uiPriority="0" w:semiHidden="0" w:name="Signature"/>
-    <w:lsdException w:unhideWhenUsed="0" w:uiPriority="0" w:name="Default Paragraph Font"/>
+    <w:lsdException w:qFormat="1" w:unhideWhenUsed="0" w:uiPriority="0" w:name="Default Paragraph Font"/>
     <w:lsdException w:unhideWhenUsed="0" w:uiPriority="0" w:semiHidden="0" w:name="Body Text"/>
     <w:lsdException w:unhideWhenUsed="0" w:uiPriority="0" w:semiHidden="0" w:name="Body Text Indent"/>
     <w:lsdException w:unhideWhenUsed="0" w:uiPriority="0" w:semiHidden="0" w:name="List Continue"/>
@@ -770,12 +1431,13 @@
       <w:sz w:val="32"/>
     </w:rPr>
   </w:style>
-  <w:style w:type="character" w:default="1" w:styleId="6">
+  <w:style w:type="character" w:default="1" w:styleId="7">
     <w:name w:val="Default Paragraph Font"/>
     <w:semiHidden/>
+    <w:qFormat/>
     <w:uiPriority w:val="0"/>
   </w:style>
-  <w:style w:type="table" w:default="1" w:styleId="5">
+  <w:style w:type="table" w:default="1" w:styleId="6">
     <w:name w:val="Normal Table"/>
     <w:semiHidden/>
     <w:uiPriority w:val="0"/>
@@ -787,6 +1449,39 @@
         <w:right w:w="108" w:type="dxa"/>
       </w:tblCellMar>
     </w:tblPr>
+  </w:style>
+  <w:style w:type="paragraph" w:styleId="5">
+    <w:name w:val="HTML Preformatted"/>
+    <w:basedOn w:val="1"/>
+    <w:uiPriority w:val="0"/>
+    <w:pPr>
+      <w:tabs>
+        <w:tab w:val="left" w:pos="916"/>
+        <w:tab w:val="left" w:pos="1832"/>
+        <w:tab w:val="left" w:pos="2748"/>
+        <w:tab w:val="left" w:pos="3664"/>
+        <w:tab w:val="left" w:pos="4580"/>
+        <w:tab w:val="left" w:pos="5496"/>
+        <w:tab w:val="left" w:pos="6412"/>
+        <w:tab w:val="left" w:pos="7328"/>
+        <w:tab w:val="left" w:pos="8244"/>
+        <w:tab w:val="left" w:pos="9160"/>
+        <w:tab w:val="left" w:pos="10076"/>
+        <w:tab w:val="left" w:pos="10992"/>
+        <w:tab w:val="left" w:pos="11908"/>
+        <w:tab w:val="left" w:pos="12824"/>
+        <w:tab w:val="left" w:pos="13740"/>
+        <w:tab w:val="left" w:pos="14656"/>
+      </w:tabs>
+      <w:jc w:val="left"/>
+    </w:pPr>
+    <w:rPr>
+      <w:rFonts w:hint="eastAsia" w:ascii="宋体" w:hAnsi="宋体" w:eastAsia="宋体" w:cs="宋体"/>
+      <w:kern w:val="0"/>
+      <w:sz w:val="24"/>
+      <w:szCs w:val="24"/>
+      <w:lang w:val="en-US" w:eastAsia="zh-CN" w:bidi="ar"/>
+    </w:rPr>
   </w:style>
 </w:styles>
 </file>

</xml_diff>